<commit_message>
Overview updated. Bilbiography updated.
</commit_message>
<xml_diff>
--- a/overview.docx
+++ b/overview.docx
@@ -68,7 +68,35 @@
         <w:rPr>
           <w:lang w:val="en-US"/>
         </w:rPr>
-        <w:t>Mobile: GameBench, Apptim, built-in profiling tools</w:t>
+        <w:t xml:space="preserve">Mobile: </w:t>
+      </w:r>
+      <w:proofErr w:type="spellStart"/>
+      <w:r>
+        <w:rPr>
+          <w:lang w:val="en-US"/>
+        </w:rPr>
+        <w:t>GameBench</w:t>
+      </w:r>
+      <w:proofErr w:type="spellEnd"/>
+      <w:r>
+        <w:rPr>
+          <w:lang w:val="en-US"/>
+        </w:rPr>
+        <w:t xml:space="preserve">, </w:t>
+      </w:r>
+      <w:proofErr w:type="spellStart"/>
+      <w:r>
+        <w:rPr>
+          <w:lang w:val="en-US"/>
+        </w:rPr>
+        <w:t>Apptim</w:t>
+      </w:r>
+      <w:proofErr w:type="spellEnd"/>
+      <w:r>
+        <w:rPr>
+          <w:lang w:val="en-US"/>
+        </w:rPr>
+        <w:t>, built-in profiling tools</w:t>
       </w:r>
     </w:p>
     <w:p>
@@ -86,7 +114,35 @@
         <w:rPr>
           <w:lang w:val="en-US"/>
         </w:rPr>
-        <w:t>Web: GTmetrix, WebPageTest, Insights (Web)</w:t>
+        <w:t xml:space="preserve">Web: </w:t>
+      </w:r>
+      <w:proofErr w:type="spellStart"/>
+      <w:r>
+        <w:rPr>
+          <w:lang w:val="en-US"/>
+        </w:rPr>
+        <w:t>GTmetrix</w:t>
+      </w:r>
+      <w:proofErr w:type="spellEnd"/>
+      <w:r>
+        <w:rPr>
+          <w:lang w:val="en-US"/>
+        </w:rPr>
+        <w:t xml:space="preserve">, </w:t>
+      </w:r>
+      <w:proofErr w:type="spellStart"/>
+      <w:r>
+        <w:rPr>
+          <w:lang w:val="en-US"/>
+        </w:rPr>
+        <w:t>WebPageTest</w:t>
+      </w:r>
+      <w:proofErr w:type="spellEnd"/>
+      <w:r>
+        <w:rPr>
+          <w:lang w:val="en-US"/>
+        </w:rPr>
+        <w:t>, Insights (Web)</w:t>
       </w:r>
     </w:p>
     <w:p>
@@ -320,7 +376,21 @@
         <w:rPr>
           <w:lang w:val="en-US"/>
         </w:rPr>
-        <w:t xml:space="preserve"> (e.g. gifs from Giphy API)</w:t>
+        <w:t xml:space="preserve"> (e.g. gifs from </w:t>
+      </w:r>
+      <w:proofErr w:type="spellStart"/>
+      <w:r>
+        <w:rPr>
+          <w:lang w:val="en-US"/>
+        </w:rPr>
+        <w:t>Giphy</w:t>
+      </w:r>
+      <w:proofErr w:type="spellEnd"/>
+      <w:r>
+        <w:rPr>
+          <w:lang w:val="en-US"/>
+        </w:rPr>
+        <w:t xml:space="preserve"> API)</w:t>
       </w:r>
     </w:p>
     <w:p>
@@ -374,7 +444,7 @@
         <w:rPr>
           <w:lang w:val="en-US"/>
         </w:rPr>
-        <w:t>API fetch</w:t>
+        <w:t xml:space="preserve">Real-world application: movies API, show movies, search for one, show details </w:t>
       </w:r>
     </w:p>
     <w:p>
@@ -464,7 +534,39 @@
         <w:rPr>
           <w:lang w:val="en-US"/>
         </w:rPr>
-        <w:t xml:space="preserve"> (screen with drawer and tabbar-&gt;buttons display-&gt;button clicked-&gt;delete buttons-&gt;display text fields-&gt;set text in fields-&gt;delete fields-&gt;display list-&gt;scroll)</w:t>
+        <w:t xml:space="preserve"> (screen with drawer and </w:t>
+      </w:r>
+      <w:proofErr w:type="spellStart"/>
+      <w:r>
+        <w:rPr>
+          <w:lang w:val="en-US"/>
+        </w:rPr>
+        <w:t>tabbar</w:t>
+      </w:r>
+      <w:proofErr w:type="spellEnd"/>
+      <w:r>
+        <w:rPr>
+          <w:lang w:val="en-US"/>
+        </w:rPr>
+        <w:t>-&gt;buttons display-&gt;button clicked-&gt;delete buttons-&gt;display text fields-&gt;set text in fields-&gt;delete fields-&gt;display list-&gt;scroll)</w:t>
+      </w:r>
+    </w:p>
+    <w:p>
+      <w:pPr>
+        <w:pStyle w:val="ListParagraph"/>
+        <w:numPr>
+          <w:ilvl w:val="0"/>
+          <w:numId w:val="1"/>
+        </w:numPr>
+        <w:rPr>
+          <w:lang w:val="en-US"/>
+        </w:rPr>
+      </w:pPr>
+      <w:r>
+        <w:rPr>
+          <w:lang w:val="en-US"/>
+        </w:rPr>
+        <w:t>Camera (take a picture and present it / select many pictures/videos from gallery and present them)</w:t>
       </w:r>
     </w:p>
     <w:p>

</xml_diff>

<commit_message>
Modified overview. Created a presentation for the first diploma seminar.
</commit_message>
<xml_diff>
--- a/overview.docx
+++ b/overview.docx
@@ -52,6 +52,12 @@
         </w:rPr>
         <w:t>ing tools</w:t>
       </w:r>
+      <w:r>
+        <w:rPr>
+          <w:lang w:val="en-US"/>
+        </w:rPr>
+        <w:t>:</w:t>
+      </w:r>
     </w:p>
     <w:p>
       <w:pPr>
@@ -82,7 +88,15 @@
         <w:rPr>
           <w:lang w:val="en-US"/>
         </w:rPr>
-        <w:t xml:space="preserve">, </w:t>
+        <w:t>,</w:t>
+      </w:r>
+      <w:r>
+        <w:rPr>
+          <w:b/>
+          <w:bCs/>
+          <w:lang w:val="en-US"/>
+        </w:rPr>
+        <w:t xml:space="preserve"> </w:t>
       </w:r>
       <w:proofErr w:type="spellStart"/>
       <w:r>

</xml_diff>